<commit_message>
Se agregan al documento IEEE 830 Requerimientos funcionales adicionales e Historias de usuarios
</commit_message>
<xml_diff>
--- a/Doc IEEE 830 Inmobiliaria Actualizado.docx
+++ b/Doc IEEE 830 Inmobiliaria Actualizado.docx
@@ -911,19 +911,7 @@
               <w:rPr>
                 <w:b/>
               </w:rPr>
-              <w:t>0</w:t>
-            </w:r>
-            <w:r>
-              <w:rPr>
-                <w:b/>
-              </w:rPr>
-              <w:t>9</w:t>
-            </w:r>
-            <w:r>
-              <w:rPr>
-                <w:b/>
-              </w:rPr>
-              <w:t>/09</w:t>
+              <w:t>09/09</w:t>
             </w:r>
           </w:p>
         </w:tc>
@@ -972,14 +960,7 @@
                 <w:b/>
                 <w:color w:val="008E40"/>
               </w:rPr>
-              <w:t xml:space="preserve">                 </w:t>
-            </w:r>
-            <w:r>
-              <w:rPr>
-                <w:b/>
-                <w:color w:val="008E40"/>
-              </w:rPr>
-              <w:t>VERIFICADO</w:t>
+              <w:t xml:space="preserve">                 VERIFICADO</w:t>
             </w:r>
           </w:p>
         </w:tc>
@@ -5610,10 +5591,7 @@
               <w:t>Sanchez</w:t>
             </w:r>
             <w:r>
-              <w:t xml:space="preserve">, </w:t>
-            </w:r>
-            <w:r>
-              <w:t>Juan Ernesto</w:t>
+              <w:t>, Juan Ernesto</w:t>
             </w:r>
           </w:p>
         </w:tc>
@@ -11371,6 +11349,9 @@
         </w:tc>
       </w:tr>
       <w:tr>
+        <w:trPr>
+          <w:trHeight w:val="44"/>
+        </w:trPr>
         <w:tc>
           <w:tcPr>
             <w:tcW w:w="2376" w:type="dxa"/>
@@ -11652,15 +11633,13 @@
               </w:rPr>
               <w:t xml:space="preserve">características e imágenes de </w:t>
             </w:r>
-            <w:proofErr w:type="gramStart"/>
-            <w:r>
-              <w:rPr>
-                <w:sz w:val="24"/>
-                <w:szCs w:val="24"/>
-              </w:rPr>
-              <w:t>la misma</w:t>
-            </w:r>
-            <w:proofErr w:type="gramEnd"/>
+            <w:r>
+              <w:rPr>
+                <w:sz w:val="24"/>
+                <w:szCs w:val="24"/>
+              </w:rPr>
+              <w:t>esta</w:t>
+            </w:r>
             <w:r>
               <w:rPr>
                 <w:sz w:val="24"/>
@@ -12415,7 +12394,15 @@
                 <w:sz w:val="32"/>
                 <w:szCs w:val="32"/>
               </w:rPr>
-              <w:t>RF06</w:t>
+              <w:t>RF0</w:t>
+            </w:r>
+            <w:r>
+              <w:rPr>
+                <w:b/>
+                <w:sz w:val="32"/>
+                <w:szCs w:val="32"/>
+              </w:rPr>
+              <w:t>7</w:t>
             </w:r>
           </w:p>
         </w:tc>
@@ -12787,6 +12774,1890 @@
         <w:jc w:val="both"/>
       </w:pPr>
     </w:p>
+    <w:tbl>
+      <w:tblPr>
+        <w:tblStyle w:val="afff7"/>
+        <w:tblW w:w="8720" w:type="dxa"/>
+        <w:tblInd w:w="-108" w:type="dxa"/>
+        <w:tblBorders>
+          <w:top w:val="single" w:sz="4" w:space="0" w:color="000000"/>
+          <w:left w:val="single" w:sz="4" w:space="0" w:color="000000"/>
+          <w:bottom w:val="single" w:sz="4" w:space="0" w:color="000000"/>
+          <w:right w:val="single" w:sz="4" w:space="0" w:color="000000"/>
+          <w:insideH w:val="single" w:sz="4" w:space="0" w:color="000000"/>
+          <w:insideV w:val="single" w:sz="4" w:space="0" w:color="000000"/>
+        </w:tblBorders>
+        <w:tblLayout w:type="fixed"/>
+        <w:tblLook w:val="0400" w:firstRow="0" w:lastRow="0" w:firstColumn="0" w:lastColumn="0" w:noHBand="0" w:noVBand="1"/>
+      </w:tblPr>
+      <w:tblGrid>
+        <w:gridCol w:w="2376"/>
+        <w:gridCol w:w="6344"/>
+      </w:tblGrid>
+      <w:tr>
+        <w:tc>
+          <w:tcPr>
+            <w:tcW w:w="2376" w:type="dxa"/>
+          </w:tcPr>
+          <w:p>
+            <w:pPr>
+              <w:jc w:val="center"/>
+              <w:rPr>
+                <w:b/>
+              </w:rPr>
+            </w:pPr>
+            <w:r>
+              <w:rPr>
+                <w:b/>
+              </w:rPr>
+              <w:t>IDENTIFICACIÓN DEL REQUERIMIENTO</w:t>
+            </w:r>
+          </w:p>
+        </w:tc>
+        <w:tc>
+          <w:tcPr>
+            <w:tcW w:w="6344" w:type="dxa"/>
+          </w:tcPr>
+          <w:p>
+            <w:pPr>
+              <w:rPr>
+                <w:b/>
+                <w:sz w:val="32"/>
+                <w:szCs w:val="32"/>
+              </w:rPr>
+            </w:pPr>
+            <w:r>
+              <w:rPr>
+                <w:b/>
+                <w:sz w:val="32"/>
+                <w:szCs w:val="32"/>
+              </w:rPr>
+              <w:t>RF0</w:t>
+            </w:r>
+            <w:r>
+              <w:rPr>
+                <w:b/>
+                <w:sz w:val="32"/>
+                <w:szCs w:val="32"/>
+              </w:rPr>
+              <w:t>8</w:t>
+            </w:r>
+          </w:p>
+        </w:tc>
+      </w:tr>
+      <w:tr>
+        <w:tc>
+          <w:tcPr>
+            <w:tcW w:w="2376" w:type="dxa"/>
+          </w:tcPr>
+          <w:p>
+            <w:pPr>
+              <w:rPr>
+                <w:b/>
+              </w:rPr>
+            </w:pPr>
+            <w:r>
+              <w:rPr>
+                <w:b/>
+              </w:rPr>
+              <w:t>NOMBRE</w:t>
+            </w:r>
+          </w:p>
+        </w:tc>
+        <w:tc>
+          <w:tcPr>
+            <w:tcW w:w="6344" w:type="dxa"/>
+          </w:tcPr>
+          <w:p>
+            <w:pPr>
+              <w:widowControl w:val="0"/>
+              <w:jc w:val="both"/>
+              <w:rPr>
+                <w:b/>
+                <w:sz w:val="24"/>
+                <w:szCs w:val="24"/>
+              </w:rPr>
+            </w:pPr>
+            <w:r>
+              <w:rPr>
+                <w:b/>
+                <w:sz w:val="24"/>
+                <w:szCs w:val="24"/>
+              </w:rPr>
+              <w:t>Permitir actualización de perfil de usuario</w:t>
+            </w:r>
+          </w:p>
+        </w:tc>
+      </w:tr>
+      <w:tr>
+        <w:tc>
+          <w:tcPr>
+            <w:tcW w:w="2376" w:type="dxa"/>
+          </w:tcPr>
+          <w:p>
+            <w:pPr>
+              <w:rPr>
+                <w:b/>
+              </w:rPr>
+            </w:pPr>
+            <w:r>
+              <w:rPr>
+                <w:b/>
+              </w:rPr>
+              <w:t>CARACTERÍSTICAS</w:t>
+            </w:r>
+          </w:p>
+        </w:tc>
+        <w:tc>
+          <w:tcPr>
+            <w:tcW w:w="6344" w:type="dxa"/>
+          </w:tcPr>
+          <w:p>
+            <w:pPr>
+              <w:rPr>
+                <w:sz w:val="24"/>
+                <w:szCs w:val="24"/>
+              </w:rPr>
+            </w:pPr>
+            <w:r>
+              <w:rPr>
+                <w:sz w:val="24"/>
+                <w:szCs w:val="24"/>
+              </w:rPr>
+              <w:t xml:space="preserve">Mediante el inicio de sesión exitoso, se permitirá </w:t>
+            </w:r>
+            <w:r>
+              <w:rPr>
+                <w:sz w:val="24"/>
+                <w:szCs w:val="24"/>
+              </w:rPr>
+              <w:t>la actualización de la información del perfil de usuario.</w:t>
+            </w:r>
+          </w:p>
+        </w:tc>
+      </w:tr>
+      <w:tr>
+        <w:trPr>
+          <w:trHeight w:val="690"/>
+        </w:trPr>
+        <w:tc>
+          <w:tcPr>
+            <w:tcW w:w="2376" w:type="dxa"/>
+          </w:tcPr>
+          <w:p>
+            <w:pPr>
+              <w:rPr>
+                <w:b/>
+              </w:rPr>
+            </w:pPr>
+            <w:r>
+              <w:rPr>
+                <w:b/>
+              </w:rPr>
+              <w:t>DESCRIPCIÓN</w:t>
+            </w:r>
+          </w:p>
+        </w:tc>
+        <w:tc>
+          <w:tcPr>
+            <w:tcW w:w="6344" w:type="dxa"/>
+          </w:tcPr>
+          <w:p>
+            <w:pPr>
+              <w:widowControl w:val="0"/>
+              <w:spacing w:before="120" w:after="60"/>
+              <w:jc w:val="both"/>
+              <w:rPr>
+                <w:sz w:val="24"/>
+                <w:szCs w:val="24"/>
+                <w:lang w:val="es-AR"/>
+              </w:rPr>
+            </w:pPr>
+            <w:r>
+              <w:rPr>
+                <w:sz w:val="24"/>
+                <w:szCs w:val="24"/>
+                <w:lang w:val="es-AR"/>
+              </w:rPr>
+              <w:t>Los usuarios registrados deben poder actualizar la información de su perfil, como nombre, dirección, número de teléfono, etc.</w:t>
+            </w:r>
+          </w:p>
+          <w:p>
+            <w:pPr>
+              <w:widowControl w:val="0"/>
+              <w:spacing w:before="120" w:after="60"/>
+              <w:jc w:val="both"/>
+              <w:rPr>
+                <w:sz w:val="24"/>
+                <w:szCs w:val="24"/>
+                <w:lang w:val="es-AR"/>
+              </w:rPr>
+            </w:pPr>
+            <w:r>
+              <w:rPr>
+                <w:sz w:val="24"/>
+                <w:szCs w:val="24"/>
+                <w:lang w:val="es-AR"/>
+              </w:rPr>
+              <w:t>Proporcionar una interfaz para que los usuarios realicen estas actualizaciones.</w:t>
+            </w:r>
+          </w:p>
+          <w:p/>
+        </w:tc>
+      </w:tr>
+      <w:tr>
+        <w:trPr>
+          <w:trHeight w:val="123"/>
+        </w:trPr>
+        <w:tc>
+          <w:tcPr>
+            <w:tcW w:w="2376" w:type="dxa"/>
+          </w:tcPr>
+          <w:p>
+            <w:pPr>
+              <w:rPr>
+                <w:b/>
+              </w:rPr>
+            </w:pPr>
+            <w:r>
+              <w:rPr>
+                <w:b/>
+              </w:rPr>
+              <w:t>ACTORES</w:t>
+            </w:r>
+          </w:p>
+        </w:tc>
+        <w:tc>
+          <w:tcPr>
+            <w:tcW w:w="6344" w:type="dxa"/>
+          </w:tcPr>
+          <w:p>
+            <w:pPr>
+              <w:rPr>
+                <w:sz w:val="24"/>
+                <w:szCs w:val="24"/>
+              </w:rPr>
+            </w:pPr>
+            <w:r>
+              <w:rPr>
+                <w:sz w:val="24"/>
+                <w:szCs w:val="24"/>
+              </w:rPr>
+              <w:t>Usuarios Registrados</w:t>
+            </w:r>
+          </w:p>
+        </w:tc>
+      </w:tr>
+      <w:tr>
+        <w:trPr>
+          <w:trHeight w:val="105"/>
+        </w:trPr>
+        <w:tc>
+          <w:tcPr>
+            <w:tcW w:w="2376" w:type="dxa"/>
+          </w:tcPr>
+          <w:p>
+            <w:pPr>
+              <w:rPr>
+                <w:b/>
+              </w:rPr>
+            </w:pPr>
+            <w:r>
+              <w:rPr>
+                <w:b/>
+              </w:rPr>
+              <w:t>DEPENDENCIAS</w:t>
+            </w:r>
+          </w:p>
+        </w:tc>
+        <w:tc>
+          <w:tcPr>
+            <w:tcW w:w="6344" w:type="dxa"/>
+          </w:tcPr>
+          <w:p>
+            <w:pPr>
+              <w:rPr>
+                <w:sz w:val="24"/>
+                <w:szCs w:val="24"/>
+              </w:rPr>
+            </w:pPr>
+            <w:r>
+              <w:rPr>
+                <w:sz w:val="24"/>
+                <w:szCs w:val="24"/>
+              </w:rPr>
+              <w:t>RF01</w:t>
+            </w:r>
+          </w:p>
+          <w:p>
+            <w:pPr>
+              <w:rPr>
+                <w:sz w:val="24"/>
+                <w:szCs w:val="24"/>
+              </w:rPr>
+            </w:pPr>
+            <w:r>
+              <w:rPr>
+                <w:sz w:val="24"/>
+                <w:szCs w:val="24"/>
+              </w:rPr>
+              <w:t>RF02</w:t>
+            </w:r>
+          </w:p>
+          <w:p>
+            <w:pPr>
+              <w:rPr>
+                <w:sz w:val="24"/>
+                <w:szCs w:val="24"/>
+              </w:rPr>
+            </w:pPr>
+            <w:r>
+              <w:rPr>
+                <w:sz w:val="24"/>
+                <w:szCs w:val="24"/>
+              </w:rPr>
+              <w:t>RF0</w:t>
+            </w:r>
+            <w:r>
+              <w:rPr>
+                <w:sz w:val="24"/>
+                <w:szCs w:val="24"/>
+              </w:rPr>
+              <w:t>3</w:t>
+            </w:r>
+          </w:p>
+        </w:tc>
+      </w:tr>
+      <w:tr>
+        <w:tc>
+          <w:tcPr>
+            <w:tcW w:w="2376" w:type="dxa"/>
+          </w:tcPr>
+          <w:p>
+            <w:pPr>
+              <w:rPr>
+                <w:b/>
+              </w:rPr>
+            </w:pPr>
+            <w:r>
+              <w:rPr>
+                <w:b/>
+              </w:rPr>
+              <w:t>IMPORTANCIA</w:t>
+            </w:r>
+          </w:p>
+        </w:tc>
+        <w:tc>
+          <w:tcPr>
+            <w:tcW w:w="6344" w:type="dxa"/>
+          </w:tcPr>
+          <w:p>
+            <w:pPr>
+              <w:rPr>
+                <w:sz w:val="24"/>
+                <w:szCs w:val="24"/>
+              </w:rPr>
+            </w:pPr>
+            <w:r>
+              <w:rPr>
+                <w:sz w:val="24"/>
+                <w:szCs w:val="24"/>
+              </w:rPr>
+              <w:t>Alta</w:t>
+            </w:r>
+          </w:p>
+        </w:tc>
+      </w:tr>
+      <w:tr>
+        <w:tc>
+          <w:tcPr>
+            <w:tcW w:w="2376" w:type="dxa"/>
+          </w:tcPr>
+          <w:p>
+            <w:pPr>
+              <w:rPr>
+                <w:b/>
+              </w:rPr>
+            </w:pPr>
+            <w:r>
+              <w:rPr>
+                <w:b/>
+              </w:rPr>
+              <w:t>PRIORIDAD</w:t>
+            </w:r>
+          </w:p>
+        </w:tc>
+        <w:tc>
+          <w:tcPr>
+            <w:tcW w:w="6344" w:type="dxa"/>
+          </w:tcPr>
+          <w:p>
+            <w:pPr>
+              <w:rPr>
+                <w:sz w:val="24"/>
+                <w:szCs w:val="24"/>
+              </w:rPr>
+            </w:pPr>
+            <w:r>
+              <w:rPr>
+                <w:sz w:val="24"/>
+                <w:szCs w:val="24"/>
+              </w:rPr>
+              <w:t>Alta</w:t>
+            </w:r>
+          </w:p>
+        </w:tc>
+      </w:tr>
+    </w:tbl>
+    <w:p>
+      <w:pPr>
+        <w:pBdr>
+          <w:top w:val="nil"/>
+          <w:left w:val="nil"/>
+          <w:bottom w:val="nil"/>
+          <w:right w:val="nil"/>
+          <w:between w:val="nil"/>
+        </w:pBdr>
+        <w:jc w:val="both"/>
+      </w:pPr>
+    </w:p>
+    <w:tbl>
+      <w:tblPr>
+        <w:tblStyle w:val="afff7"/>
+        <w:tblW w:w="8720" w:type="dxa"/>
+        <w:tblInd w:w="-108" w:type="dxa"/>
+        <w:tblBorders>
+          <w:top w:val="single" w:sz="4" w:space="0" w:color="000000"/>
+          <w:left w:val="single" w:sz="4" w:space="0" w:color="000000"/>
+          <w:bottom w:val="single" w:sz="4" w:space="0" w:color="000000"/>
+          <w:right w:val="single" w:sz="4" w:space="0" w:color="000000"/>
+          <w:insideH w:val="single" w:sz="4" w:space="0" w:color="000000"/>
+          <w:insideV w:val="single" w:sz="4" w:space="0" w:color="000000"/>
+        </w:tblBorders>
+        <w:tblLayout w:type="fixed"/>
+        <w:tblLook w:val="0400" w:firstRow="0" w:lastRow="0" w:firstColumn="0" w:lastColumn="0" w:noHBand="0" w:noVBand="1"/>
+      </w:tblPr>
+      <w:tblGrid>
+        <w:gridCol w:w="2376"/>
+        <w:gridCol w:w="6344"/>
+      </w:tblGrid>
+      <w:tr>
+        <w:tc>
+          <w:tcPr>
+            <w:tcW w:w="2376" w:type="dxa"/>
+          </w:tcPr>
+          <w:p>
+            <w:pPr>
+              <w:jc w:val="center"/>
+              <w:rPr>
+                <w:b/>
+              </w:rPr>
+            </w:pPr>
+            <w:r>
+              <w:rPr>
+                <w:b/>
+              </w:rPr>
+              <w:t>IDENTIFICACIÓN DEL REQUERIMIENTO</w:t>
+            </w:r>
+          </w:p>
+        </w:tc>
+        <w:tc>
+          <w:tcPr>
+            <w:tcW w:w="6344" w:type="dxa"/>
+          </w:tcPr>
+          <w:p>
+            <w:pPr>
+              <w:rPr>
+                <w:b/>
+                <w:sz w:val="32"/>
+                <w:szCs w:val="32"/>
+              </w:rPr>
+            </w:pPr>
+            <w:r>
+              <w:rPr>
+                <w:b/>
+                <w:sz w:val="32"/>
+                <w:szCs w:val="32"/>
+              </w:rPr>
+              <w:t>RF0</w:t>
+            </w:r>
+            <w:r>
+              <w:rPr>
+                <w:b/>
+                <w:sz w:val="32"/>
+                <w:szCs w:val="32"/>
+              </w:rPr>
+              <w:t>9</w:t>
+            </w:r>
+          </w:p>
+        </w:tc>
+      </w:tr>
+      <w:tr>
+        <w:tc>
+          <w:tcPr>
+            <w:tcW w:w="2376" w:type="dxa"/>
+          </w:tcPr>
+          <w:p>
+            <w:pPr>
+              <w:rPr>
+                <w:b/>
+              </w:rPr>
+            </w:pPr>
+            <w:r>
+              <w:rPr>
+                <w:b/>
+              </w:rPr>
+              <w:t>NOMBRE</w:t>
+            </w:r>
+          </w:p>
+        </w:tc>
+        <w:tc>
+          <w:tcPr>
+            <w:tcW w:w="6344" w:type="dxa"/>
+          </w:tcPr>
+          <w:p>
+            <w:pPr>
+              <w:widowControl w:val="0"/>
+              <w:jc w:val="both"/>
+              <w:rPr>
+                <w:b/>
+                <w:sz w:val="24"/>
+                <w:szCs w:val="24"/>
+              </w:rPr>
+            </w:pPr>
+            <w:r>
+              <w:rPr>
+                <w:b/>
+                <w:sz w:val="24"/>
+                <w:szCs w:val="24"/>
+              </w:rPr>
+              <w:t>Sistema de Mensajería</w:t>
+            </w:r>
+          </w:p>
+        </w:tc>
+      </w:tr>
+      <w:tr>
+        <w:tc>
+          <w:tcPr>
+            <w:tcW w:w="2376" w:type="dxa"/>
+          </w:tcPr>
+          <w:p>
+            <w:pPr>
+              <w:rPr>
+                <w:b/>
+              </w:rPr>
+            </w:pPr>
+            <w:r>
+              <w:rPr>
+                <w:b/>
+              </w:rPr>
+              <w:t>CARACTERÍSTICAS</w:t>
+            </w:r>
+          </w:p>
+        </w:tc>
+        <w:tc>
+          <w:tcPr>
+            <w:tcW w:w="6344" w:type="dxa"/>
+          </w:tcPr>
+          <w:p>
+            <w:pPr>
+              <w:rPr>
+                <w:sz w:val="24"/>
+                <w:szCs w:val="24"/>
+              </w:rPr>
+            </w:pPr>
+            <w:r>
+              <w:rPr>
+                <w:sz w:val="24"/>
+                <w:szCs w:val="24"/>
+              </w:rPr>
+              <w:t xml:space="preserve">Mediante el inicio de sesión exitoso, se </w:t>
+            </w:r>
+            <w:r>
+              <w:rPr>
+                <w:sz w:val="24"/>
+                <w:szCs w:val="24"/>
+              </w:rPr>
+              <w:t xml:space="preserve">permitirá </w:t>
+            </w:r>
+            <w:r>
+              <w:rPr>
+                <w:sz w:val="24"/>
+                <w:szCs w:val="24"/>
+              </w:rPr>
+              <w:t>el</w:t>
+            </w:r>
+            <w:r>
+              <w:rPr>
+                <w:sz w:val="24"/>
+                <w:szCs w:val="24"/>
+              </w:rPr>
+              <w:t xml:space="preserve"> envío </w:t>
+            </w:r>
+            <w:r>
+              <w:rPr>
+                <w:sz w:val="24"/>
+                <w:szCs w:val="24"/>
+              </w:rPr>
+              <w:lastRenderedPageBreak/>
+              <w:t>y recepción de mensajes</w:t>
+            </w:r>
+          </w:p>
+        </w:tc>
+      </w:tr>
+      <w:tr>
+        <w:trPr>
+          <w:trHeight w:val="690"/>
+        </w:trPr>
+        <w:tc>
+          <w:tcPr>
+            <w:tcW w:w="2376" w:type="dxa"/>
+          </w:tcPr>
+          <w:p>
+            <w:pPr>
+              <w:rPr>
+                <w:b/>
+              </w:rPr>
+            </w:pPr>
+            <w:r>
+              <w:rPr>
+                <w:b/>
+              </w:rPr>
+              <w:lastRenderedPageBreak/>
+              <w:t>DESCRIPCIÓN</w:t>
+            </w:r>
+          </w:p>
+        </w:tc>
+        <w:tc>
+          <w:tcPr>
+            <w:tcW w:w="6344" w:type="dxa"/>
+          </w:tcPr>
+          <w:p>
+            <w:pPr>
+              <w:widowControl w:val="0"/>
+              <w:spacing w:before="120" w:after="60"/>
+              <w:jc w:val="both"/>
+              <w:rPr>
+                <w:sz w:val="24"/>
+                <w:szCs w:val="24"/>
+                <w:lang w:val="es-AR"/>
+              </w:rPr>
+            </w:pPr>
+            <w:r>
+              <w:rPr>
+                <w:sz w:val="24"/>
+                <w:szCs w:val="24"/>
+                <w:lang w:val="es-AR"/>
+              </w:rPr>
+              <w:t>Implementar un sistema de mensajería dentro de la aplicación para que los usuarios puedan comunicarse entre sí.</w:t>
+            </w:r>
+          </w:p>
+          <w:p>
+            <w:pPr>
+              <w:widowControl w:val="0"/>
+              <w:spacing w:before="120" w:after="60"/>
+              <w:jc w:val="both"/>
+            </w:pPr>
+            <w:r>
+              <w:rPr>
+                <w:sz w:val="24"/>
+                <w:szCs w:val="24"/>
+                <w:lang w:val="es-AR"/>
+              </w:rPr>
+              <w:t>Permitir el envío y recepción de mensajes entre propietarios y clientes interesados en una propiedad.</w:t>
+            </w:r>
+          </w:p>
+        </w:tc>
+      </w:tr>
+      <w:tr>
+        <w:trPr>
+          <w:trHeight w:val="123"/>
+        </w:trPr>
+        <w:tc>
+          <w:tcPr>
+            <w:tcW w:w="2376" w:type="dxa"/>
+          </w:tcPr>
+          <w:p>
+            <w:pPr>
+              <w:rPr>
+                <w:b/>
+              </w:rPr>
+            </w:pPr>
+            <w:r>
+              <w:rPr>
+                <w:b/>
+              </w:rPr>
+              <w:t>ACTORES</w:t>
+            </w:r>
+          </w:p>
+        </w:tc>
+        <w:tc>
+          <w:tcPr>
+            <w:tcW w:w="6344" w:type="dxa"/>
+          </w:tcPr>
+          <w:p>
+            <w:pPr>
+              <w:rPr>
+                <w:sz w:val="24"/>
+                <w:szCs w:val="24"/>
+              </w:rPr>
+            </w:pPr>
+            <w:r>
+              <w:rPr>
+                <w:sz w:val="24"/>
+                <w:szCs w:val="24"/>
+              </w:rPr>
+              <w:t>Usuarios Registrados</w:t>
+            </w:r>
+          </w:p>
+        </w:tc>
+      </w:tr>
+      <w:tr>
+        <w:trPr>
+          <w:trHeight w:val="105"/>
+        </w:trPr>
+        <w:tc>
+          <w:tcPr>
+            <w:tcW w:w="2376" w:type="dxa"/>
+          </w:tcPr>
+          <w:p>
+            <w:pPr>
+              <w:rPr>
+                <w:b/>
+              </w:rPr>
+            </w:pPr>
+            <w:r>
+              <w:rPr>
+                <w:b/>
+              </w:rPr>
+              <w:t>DEPENDENCIAS</w:t>
+            </w:r>
+          </w:p>
+        </w:tc>
+        <w:tc>
+          <w:tcPr>
+            <w:tcW w:w="6344" w:type="dxa"/>
+          </w:tcPr>
+          <w:p>
+            <w:pPr>
+              <w:rPr>
+                <w:sz w:val="24"/>
+                <w:szCs w:val="24"/>
+              </w:rPr>
+            </w:pPr>
+            <w:r>
+              <w:rPr>
+                <w:sz w:val="24"/>
+                <w:szCs w:val="24"/>
+              </w:rPr>
+              <w:t>RF01</w:t>
+            </w:r>
+          </w:p>
+          <w:p>
+            <w:pPr>
+              <w:rPr>
+                <w:sz w:val="24"/>
+                <w:szCs w:val="24"/>
+              </w:rPr>
+            </w:pPr>
+            <w:r>
+              <w:rPr>
+                <w:sz w:val="24"/>
+                <w:szCs w:val="24"/>
+              </w:rPr>
+              <w:t>RF02</w:t>
+            </w:r>
+          </w:p>
+          <w:p>
+            <w:pPr>
+              <w:rPr>
+                <w:sz w:val="24"/>
+                <w:szCs w:val="24"/>
+              </w:rPr>
+            </w:pPr>
+            <w:r>
+              <w:rPr>
+                <w:sz w:val="24"/>
+                <w:szCs w:val="24"/>
+              </w:rPr>
+              <w:t>RF03</w:t>
+            </w:r>
+          </w:p>
+          <w:p>
+            <w:pPr>
+              <w:rPr>
+                <w:sz w:val="24"/>
+                <w:szCs w:val="24"/>
+              </w:rPr>
+            </w:pPr>
+            <w:r>
+              <w:rPr>
+                <w:sz w:val="24"/>
+                <w:szCs w:val="24"/>
+              </w:rPr>
+              <w:t>RF0</w:t>
+            </w:r>
+            <w:r>
+              <w:rPr>
+                <w:sz w:val="24"/>
+                <w:szCs w:val="24"/>
+              </w:rPr>
+              <w:t>5</w:t>
+            </w:r>
+          </w:p>
+          <w:p>
+            <w:pPr>
+              <w:rPr>
+                <w:sz w:val="24"/>
+                <w:szCs w:val="24"/>
+              </w:rPr>
+            </w:pPr>
+            <w:r>
+              <w:rPr>
+                <w:sz w:val="24"/>
+                <w:szCs w:val="24"/>
+              </w:rPr>
+              <w:t>RF0</w:t>
+            </w:r>
+            <w:r>
+              <w:rPr>
+                <w:sz w:val="24"/>
+                <w:szCs w:val="24"/>
+              </w:rPr>
+              <w:t>6</w:t>
+            </w:r>
+          </w:p>
+        </w:tc>
+      </w:tr>
+      <w:tr>
+        <w:tc>
+          <w:tcPr>
+            <w:tcW w:w="2376" w:type="dxa"/>
+          </w:tcPr>
+          <w:p>
+            <w:pPr>
+              <w:rPr>
+                <w:b/>
+              </w:rPr>
+            </w:pPr>
+            <w:r>
+              <w:rPr>
+                <w:b/>
+              </w:rPr>
+              <w:t>IMPORTANCIA</w:t>
+            </w:r>
+          </w:p>
+        </w:tc>
+        <w:tc>
+          <w:tcPr>
+            <w:tcW w:w="6344" w:type="dxa"/>
+          </w:tcPr>
+          <w:p>
+            <w:pPr>
+              <w:rPr>
+                <w:sz w:val="24"/>
+                <w:szCs w:val="24"/>
+              </w:rPr>
+            </w:pPr>
+            <w:r>
+              <w:rPr>
+                <w:sz w:val="24"/>
+                <w:szCs w:val="24"/>
+              </w:rPr>
+              <w:t>Media</w:t>
+            </w:r>
+          </w:p>
+        </w:tc>
+      </w:tr>
+      <w:tr>
+        <w:tc>
+          <w:tcPr>
+            <w:tcW w:w="2376" w:type="dxa"/>
+          </w:tcPr>
+          <w:p>
+            <w:pPr>
+              <w:rPr>
+                <w:b/>
+              </w:rPr>
+            </w:pPr>
+            <w:r>
+              <w:rPr>
+                <w:b/>
+              </w:rPr>
+              <w:t>PRIORIDAD</w:t>
+            </w:r>
+          </w:p>
+        </w:tc>
+        <w:tc>
+          <w:tcPr>
+            <w:tcW w:w="6344" w:type="dxa"/>
+          </w:tcPr>
+          <w:p>
+            <w:pPr>
+              <w:rPr>
+                <w:sz w:val="24"/>
+                <w:szCs w:val="24"/>
+              </w:rPr>
+            </w:pPr>
+            <w:r>
+              <w:rPr>
+                <w:sz w:val="24"/>
+                <w:szCs w:val="24"/>
+              </w:rPr>
+              <w:t>Media</w:t>
+            </w:r>
+          </w:p>
+        </w:tc>
+      </w:tr>
+    </w:tbl>
+    <w:p>
+      <w:pPr>
+        <w:pBdr>
+          <w:top w:val="nil"/>
+          <w:left w:val="nil"/>
+          <w:bottom w:val="nil"/>
+          <w:right w:val="nil"/>
+          <w:between w:val="nil"/>
+        </w:pBdr>
+        <w:ind w:left="300"/>
+        <w:jc w:val="both"/>
+        <w:rPr>
+          <w:color w:val="000000"/>
+          <w:sz w:val="24"/>
+          <w:szCs w:val="24"/>
+        </w:rPr>
+      </w:pPr>
+    </w:p>
+    <w:tbl>
+      <w:tblPr>
+        <w:tblStyle w:val="afff7"/>
+        <w:tblW w:w="8720" w:type="dxa"/>
+        <w:tblInd w:w="-108" w:type="dxa"/>
+        <w:tblBorders>
+          <w:top w:val="single" w:sz="4" w:space="0" w:color="000000"/>
+          <w:left w:val="single" w:sz="4" w:space="0" w:color="000000"/>
+          <w:bottom w:val="single" w:sz="4" w:space="0" w:color="000000"/>
+          <w:right w:val="single" w:sz="4" w:space="0" w:color="000000"/>
+          <w:insideH w:val="single" w:sz="4" w:space="0" w:color="000000"/>
+          <w:insideV w:val="single" w:sz="4" w:space="0" w:color="000000"/>
+        </w:tblBorders>
+        <w:tblLayout w:type="fixed"/>
+        <w:tblLook w:val="0400" w:firstRow="0" w:lastRow="0" w:firstColumn="0" w:lastColumn="0" w:noHBand="0" w:noVBand="1"/>
+      </w:tblPr>
+      <w:tblGrid>
+        <w:gridCol w:w="2376"/>
+        <w:gridCol w:w="6344"/>
+      </w:tblGrid>
+      <w:tr>
+        <w:tc>
+          <w:tcPr>
+            <w:tcW w:w="2376" w:type="dxa"/>
+          </w:tcPr>
+          <w:p>
+            <w:pPr>
+              <w:jc w:val="center"/>
+              <w:rPr>
+                <w:b/>
+              </w:rPr>
+            </w:pPr>
+            <w:r>
+              <w:rPr>
+                <w:b/>
+              </w:rPr>
+              <w:t>IDENTIFICACIÓN DEL REQUERIMIENTO</w:t>
+            </w:r>
+          </w:p>
+        </w:tc>
+        <w:tc>
+          <w:tcPr>
+            <w:tcW w:w="6344" w:type="dxa"/>
+          </w:tcPr>
+          <w:p>
+            <w:pPr>
+              <w:rPr>
+                <w:b/>
+                <w:sz w:val="32"/>
+                <w:szCs w:val="32"/>
+              </w:rPr>
+            </w:pPr>
+            <w:r>
+              <w:rPr>
+                <w:b/>
+                <w:sz w:val="32"/>
+                <w:szCs w:val="32"/>
+              </w:rPr>
+              <w:t>RF</w:t>
+            </w:r>
+            <w:r>
+              <w:rPr>
+                <w:b/>
+                <w:sz w:val="32"/>
+                <w:szCs w:val="32"/>
+              </w:rPr>
+              <w:t>10</w:t>
+            </w:r>
+          </w:p>
+        </w:tc>
+      </w:tr>
+      <w:tr>
+        <w:tc>
+          <w:tcPr>
+            <w:tcW w:w="2376" w:type="dxa"/>
+          </w:tcPr>
+          <w:p>
+            <w:pPr>
+              <w:rPr>
+                <w:b/>
+              </w:rPr>
+            </w:pPr>
+            <w:r>
+              <w:rPr>
+                <w:b/>
+              </w:rPr>
+              <w:t>NOMBRE</w:t>
+            </w:r>
+          </w:p>
+        </w:tc>
+        <w:tc>
+          <w:tcPr>
+            <w:tcW w:w="6344" w:type="dxa"/>
+          </w:tcPr>
+          <w:p>
+            <w:pPr>
+              <w:widowControl w:val="0"/>
+              <w:jc w:val="both"/>
+              <w:rPr>
+                <w:b/>
+                <w:sz w:val="24"/>
+                <w:szCs w:val="24"/>
+              </w:rPr>
+            </w:pPr>
+            <w:r>
+              <w:rPr>
+                <w:b/>
+                <w:sz w:val="24"/>
+                <w:szCs w:val="24"/>
+              </w:rPr>
+              <w:t>Filtrar propiedades por criterios específicos</w:t>
+            </w:r>
+          </w:p>
+        </w:tc>
+      </w:tr>
+      <w:tr>
+        <w:tc>
+          <w:tcPr>
+            <w:tcW w:w="2376" w:type="dxa"/>
+          </w:tcPr>
+          <w:p>
+            <w:pPr>
+              <w:rPr>
+                <w:b/>
+              </w:rPr>
+            </w:pPr>
+            <w:r>
+              <w:rPr>
+                <w:b/>
+              </w:rPr>
+              <w:t>CARACTERÍSTICAS</w:t>
+            </w:r>
+          </w:p>
+        </w:tc>
+        <w:tc>
+          <w:tcPr>
+            <w:tcW w:w="6344" w:type="dxa"/>
+          </w:tcPr>
+          <w:p>
+            <w:pPr>
+              <w:rPr>
+                <w:sz w:val="24"/>
+                <w:szCs w:val="24"/>
+              </w:rPr>
+            </w:pPr>
+            <w:r>
+              <w:rPr>
+                <w:sz w:val="24"/>
+                <w:szCs w:val="24"/>
+              </w:rPr>
+              <w:t>S</w:t>
+            </w:r>
+            <w:r>
+              <w:rPr>
+                <w:sz w:val="24"/>
+                <w:szCs w:val="24"/>
+              </w:rPr>
+              <w:t xml:space="preserve">e permitirá </w:t>
+            </w:r>
+            <w:r>
+              <w:rPr>
+                <w:sz w:val="24"/>
+                <w:szCs w:val="24"/>
+              </w:rPr>
+              <w:t xml:space="preserve">el filtrado según criterios específicos </w:t>
+            </w:r>
+          </w:p>
+        </w:tc>
+      </w:tr>
+      <w:tr>
+        <w:trPr>
+          <w:trHeight w:val="690"/>
+        </w:trPr>
+        <w:tc>
+          <w:tcPr>
+            <w:tcW w:w="2376" w:type="dxa"/>
+          </w:tcPr>
+          <w:p>
+            <w:pPr>
+              <w:rPr>
+                <w:b/>
+              </w:rPr>
+            </w:pPr>
+            <w:r>
+              <w:rPr>
+                <w:b/>
+              </w:rPr>
+              <w:t>DESCRIPCIÓN</w:t>
+            </w:r>
+          </w:p>
+        </w:tc>
+        <w:tc>
+          <w:tcPr>
+            <w:tcW w:w="6344" w:type="dxa"/>
+          </w:tcPr>
+          <w:p>
+            <w:pPr>
+              <w:widowControl w:val="0"/>
+              <w:spacing w:before="120" w:after="60"/>
+              <w:jc w:val="both"/>
+              <w:rPr>
+                <w:sz w:val="24"/>
+                <w:szCs w:val="24"/>
+              </w:rPr>
+            </w:pPr>
+            <w:r>
+              <w:rPr>
+                <w:sz w:val="24"/>
+                <w:szCs w:val="24"/>
+              </w:rPr>
+              <w:t>Proporcionar la capacidad de filtrar propiedades según criterios específicos, como precio, ubicación, tamaño, número de habitaciones, etc.</w:t>
+            </w:r>
+          </w:p>
+          <w:p>
+            <w:pPr>
+              <w:widowControl w:val="0"/>
+              <w:spacing w:before="120" w:after="60"/>
+              <w:jc w:val="both"/>
+              <w:rPr>
+                <w:sz w:val="24"/>
+                <w:szCs w:val="24"/>
+              </w:rPr>
+            </w:pPr>
+            <w:r>
+              <w:rPr>
+                <w:sz w:val="24"/>
+                <w:szCs w:val="24"/>
+              </w:rPr>
+              <w:t>Esto facilitará a los usuarios la búsqueda de propiedades que se ajusten a sus necesidades.</w:t>
+            </w:r>
+          </w:p>
+          <w:p/>
+        </w:tc>
+      </w:tr>
+      <w:tr>
+        <w:trPr>
+          <w:trHeight w:val="123"/>
+        </w:trPr>
+        <w:tc>
+          <w:tcPr>
+            <w:tcW w:w="2376" w:type="dxa"/>
+          </w:tcPr>
+          <w:p>
+            <w:pPr>
+              <w:rPr>
+                <w:b/>
+              </w:rPr>
+            </w:pPr>
+            <w:r>
+              <w:rPr>
+                <w:b/>
+              </w:rPr>
+              <w:t>ACTORES</w:t>
+            </w:r>
+          </w:p>
+        </w:tc>
+        <w:tc>
+          <w:tcPr>
+            <w:tcW w:w="6344" w:type="dxa"/>
+          </w:tcPr>
+          <w:p>
+            <w:pPr>
+              <w:rPr>
+                <w:sz w:val="24"/>
+                <w:szCs w:val="24"/>
+              </w:rPr>
+            </w:pPr>
+            <w:r>
+              <w:rPr>
+                <w:sz w:val="24"/>
+                <w:szCs w:val="24"/>
+              </w:rPr>
+              <w:t>Usuarios no registrados</w:t>
+            </w:r>
+          </w:p>
+        </w:tc>
+      </w:tr>
+      <w:tr>
+        <w:trPr>
+          <w:trHeight w:val="105"/>
+        </w:trPr>
+        <w:tc>
+          <w:tcPr>
+            <w:tcW w:w="2376" w:type="dxa"/>
+          </w:tcPr>
+          <w:p>
+            <w:pPr>
+              <w:rPr>
+                <w:b/>
+              </w:rPr>
+            </w:pPr>
+            <w:r>
+              <w:rPr>
+                <w:b/>
+              </w:rPr>
+              <w:t>DEPENDENCIAS</w:t>
+            </w:r>
+          </w:p>
+        </w:tc>
+        <w:tc>
+          <w:tcPr>
+            <w:tcW w:w="6344" w:type="dxa"/>
+          </w:tcPr>
+          <w:p>
+            <w:pPr>
+              <w:rPr>
+                <w:sz w:val="24"/>
+                <w:szCs w:val="24"/>
+              </w:rPr>
+            </w:pPr>
+            <w:r>
+              <w:rPr>
+                <w:sz w:val="24"/>
+                <w:szCs w:val="24"/>
+              </w:rPr>
+              <w:t>RF0</w:t>
+            </w:r>
+            <w:r>
+              <w:rPr>
+                <w:sz w:val="24"/>
+                <w:szCs w:val="24"/>
+              </w:rPr>
+              <w:t>6</w:t>
+            </w:r>
+          </w:p>
+          <w:p>
+            <w:pPr>
+              <w:rPr>
+                <w:sz w:val="24"/>
+                <w:szCs w:val="24"/>
+              </w:rPr>
+            </w:pPr>
+            <w:r>
+              <w:rPr>
+                <w:sz w:val="24"/>
+                <w:szCs w:val="24"/>
+              </w:rPr>
+              <w:t>RF0</w:t>
+            </w:r>
+            <w:r>
+              <w:rPr>
+                <w:sz w:val="24"/>
+                <w:szCs w:val="24"/>
+              </w:rPr>
+              <w:t>7</w:t>
+            </w:r>
+          </w:p>
+        </w:tc>
+      </w:tr>
+      <w:tr>
+        <w:tc>
+          <w:tcPr>
+            <w:tcW w:w="2376" w:type="dxa"/>
+          </w:tcPr>
+          <w:p>
+            <w:pPr>
+              <w:rPr>
+                <w:b/>
+              </w:rPr>
+            </w:pPr>
+            <w:r>
+              <w:rPr>
+                <w:b/>
+              </w:rPr>
+              <w:t>IMPORTANCIA</w:t>
+            </w:r>
+          </w:p>
+        </w:tc>
+        <w:tc>
+          <w:tcPr>
+            <w:tcW w:w="6344" w:type="dxa"/>
+          </w:tcPr>
+          <w:p>
+            <w:pPr>
+              <w:rPr>
+                <w:sz w:val="24"/>
+                <w:szCs w:val="24"/>
+              </w:rPr>
+            </w:pPr>
+            <w:r>
+              <w:rPr>
+                <w:sz w:val="24"/>
+                <w:szCs w:val="24"/>
+              </w:rPr>
+              <w:t>Media</w:t>
+            </w:r>
+          </w:p>
+        </w:tc>
+      </w:tr>
+      <w:tr>
+        <w:tc>
+          <w:tcPr>
+            <w:tcW w:w="2376" w:type="dxa"/>
+          </w:tcPr>
+          <w:p>
+            <w:pPr>
+              <w:rPr>
+                <w:b/>
+              </w:rPr>
+            </w:pPr>
+            <w:r>
+              <w:rPr>
+                <w:b/>
+              </w:rPr>
+              <w:t>PRIORIDAD</w:t>
+            </w:r>
+          </w:p>
+        </w:tc>
+        <w:tc>
+          <w:tcPr>
+            <w:tcW w:w="6344" w:type="dxa"/>
+          </w:tcPr>
+          <w:p>
+            <w:pPr>
+              <w:rPr>
+                <w:sz w:val="24"/>
+                <w:szCs w:val="24"/>
+              </w:rPr>
+            </w:pPr>
+            <w:r>
+              <w:rPr>
+                <w:sz w:val="24"/>
+                <w:szCs w:val="24"/>
+              </w:rPr>
+              <w:t>Media</w:t>
+            </w:r>
+          </w:p>
+        </w:tc>
+      </w:tr>
+    </w:tbl>
+    <w:p>
+      <w:pPr>
+        <w:pBdr>
+          <w:top w:val="nil"/>
+          <w:left w:val="nil"/>
+          <w:bottom w:val="nil"/>
+          <w:right w:val="nil"/>
+          <w:between w:val="nil"/>
+        </w:pBdr>
+        <w:ind w:left="300"/>
+        <w:jc w:val="both"/>
+        <w:rPr>
+          <w:color w:val="000000"/>
+          <w:sz w:val="24"/>
+          <w:szCs w:val="24"/>
+        </w:rPr>
+      </w:pPr>
+    </w:p>
+    <w:tbl>
+      <w:tblPr>
+        <w:tblStyle w:val="afff7"/>
+        <w:tblW w:w="8720" w:type="dxa"/>
+        <w:tblInd w:w="-108" w:type="dxa"/>
+        <w:tblBorders>
+          <w:top w:val="single" w:sz="4" w:space="0" w:color="000000"/>
+          <w:left w:val="single" w:sz="4" w:space="0" w:color="000000"/>
+          <w:bottom w:val="single" w:sz="4" w:space="0" w:color="000000"/>
+          <w:right w:val="single" w:sz="4" w:space="0" w:color="000000"/>
+          <w:insideH w:val="single" w:sz="4" w:space="0" w:color="000000"/>
+          <w:insideV w:val="single" w:sz="4" w:space="0" w:color="000000"/>
+        </w:tblBorders>
+        <w:tblLayout w:type="fixed"/>
+        <w:tblLook w:val="0400" w:firstRow="0" w:lastRow="0" w:firstColumn="0" w:lastColumn="0" w:noHBand="0" w:noVBand="1"/>
+      </w:tblPr>
+      <w:tblGrid>
+        <w:gridCol w:w="2376"/>
+        <w:gridCol w:w="6344"/>
+      </w:tblGrid>
+      <w:tr>
+        <w:tc>
+          <w:tcPr>
+            <w:tcW w:w="2376" w:type="dxa"/>
+          </w:tcPr>
+          <w:p>
+            <w:pPr>
+              <w:jc w:val="center"/>
+              <w:rPr>
+                <w:b/>
+              </w:rPr>
+            </w:pPr>
+            <w:r>
+              <w:rPr>
+                <w:b/>
+              </w:rPr>
+              <w:t>IDENTIFICACIÓN DEL REQUERIMIENTO</w:t>
+            </w:r>
+          </w:p>
+        </w:tc>
+        <w:tc>
+          <w:tcPr>
+            <w:tcW w:w="6344" w:type="dxa"/>
+          </w:tcPr>
+          <w:p>
+            <w:pPr>
+              <w:rPr>
+                <w:b/>
+                <w:sz w:val="32"/>
+                <w:szCs w:val="32"/>
+              </w:rPr>
+            </w:pPr>
+            <w:r>
+              <w:rPr>
+                <w:b/>
+                <w:sz w:val="32"/>
+                <w:szCs w:val="32"/>
+              </w:rPr>
+              <w:t>RF</w:t>
+            </w:r>
+            <w:r>
+              <w:rPr>
+                <w:b/>
+                <w:sz w:val="32"/>
+                <w:szCs w:val="32"/>
+              </w:rPr>
+              <w:t>11</w:t>
+            </w:r>
+          </w:p>
+        </w:tc>
+      </w:tr>
+      <w:tr>
+        <w:tc>
+          <w:tcPr>
+            <w:tcW w:w="2376" w:type="dxa"/>
+          </w:tcPr>
+          <w:p>
+            <w:pPr>
+              <w:rPr>
+                <w:b/>
+              </w:rPr>
+            </w:pPr>
+            <w:r>
+              <w:rPr>
+                <w:b/>
+              </w:rPr>
+              <w:t>NOMBRE</w:t>
+            </w:r>
+          </w:p>
+        </w:tc>
+        <w:tc>
+          <w:tcPr>
+            <w:tcW w:w="6344" w:type="dxa"/>
+          </w:tcPr>
+          <w:p>
+            <w:pPr>
+              <w:widowControl w:val="0"/>
+              <w:jc w:val="both"/>
+              <w:rPr>
+                <w:b/>
+                <w:sz w:val="24"/>
+                <w:szCs w:val="24"/>
+              </w:rPr>
+            </w:pPr>
+            <w:r>
+              <w:rPr>
+                <w:b/>
+                <w:sz w:val="24"/>
+                <w:szCs w:val="24"/>
+              </w:rPr>
+              <w:t>Comentarios y Calificaciones</w:t>
+            </w:r>
+          </w:p>
+        </w:tc>
+      </w:tr>
+      <w:tr>
+        <w:tc>
+          <w:tcPr>
+            <w:tcW w:w="2376" w:type="dxa"/>
+          </w:tcPr>
+          <w:p>
+            <w:pPr>
+              <w:rPr>
+                <w:b/>
+              </w:rPr>
+            </w:pPr>
+            <w:r>
+              <w:rPr>
+                <w:b/>
+              </w:rPr>
+              <w:t>CARACTERÍSTICAS</w:t>
+            </w:r>
+          </w:p>
+        </w:tc>
+        <w:tc>
+          <w:tcPr>
+            <w:tcW w:w="6344" w:type="dxa"/>
+          </w:tcPr>
+          <w:p>
+            <w:pPr>
+              <w:rPr>
+                <w:sz w:val="24"/>
+                <w:szCs w:val="24"/>
+              </w:rPr>
+            </w:pPr>
+            <w:r>
+              <w:rPr>
+                <w:sz w:val="24"/>
+                <w:szCs w:val="24"/>
+              </w:rPr>
+              <w:t xml:space="preserve">Mediante el inicio de sesión exitoso, se </w:t>
+            </w:r>
+            <w:r>
+              <w:rPr>
+                <w:sz w:val="24"/>
+                <w:szCs w:val="24"/>
+              </w:rPr>
+              <w:t>permitirá comentar y calificar una propiedad</w:t>
+            </w:r>
+          </w:p>
+        </w:tc>
+      </w:tr>
+      <w:tr>
+        <w:trPr>
+          <w:trHeight w:val="690"/>
+        </w:trPr>
+        <w:tc>
+          <w:tcPr>
+            <w:tcW w:w="2376" w:type="dxa"/>
+          </w:tcPr>
+          <w:p>
+            <w:pPr>
+              <w:rPr>
+                <w:b/>
+              </w:rPr>
+            </w:pPr>
+            <w:r>
+              <w:rPr>
+                <w:b/>
+              </w:rPr>
+              <w:t>DESCRIPCIÓN</w:t>
+            </w:r>
+          </w:p>
+        </w:tc>
+        <w:tc>
+          <w:tcPr>
+            <w:tcW w:w="6344" w:type="dxa"/>
+          </w:tcPr>
+          <w:p>
+            <w:pPr>
+              <w:widowControl w:val="0"/>
+              <w:spacing w:before="120" w:after="60"/>
+              <w:jc w:val="both"/>
+              <w:rPr>
+                <w:sz w:val="24"/>
+                <w:szCs w:val="24"/>
+              </w:rPr>
+            </w:pPr>
+            <w:r>
+              <w:rPr>
+                <w:sz w:val="24"/>
+                <w:szCs w:val="24"/>
+              </w:rPr>
+              <w:t>Permitir a los usuarios dejar comentarios y calificaciones en las propiedades que han visitado o alquilado.</w:t>
+            </w:r>
+          </w:p>
+          <w:p>
+            <w:r>
+              <w:rPr>
+                <w:sz w:val="24"/>
+                <w:szCs w:val="24"/>
+              </w:rPr>
+              <w:t>Mostrar estas calificaciones y comentarios en las páginas de propiedad para ayudar a otros usuarios en su toma de decisiones.</w:t>
+            </w:r>
+            <w:r>
+              <w:rPr>
+                <w:sz w:val="24"/>
+                <w:szCs w:val="24"/>
+              </w:rPr>
+              <w:t xml:space="preserve"> </w:t>
+            </w:r>
+          </w:p>
+        </w:tc>
+      </w:tr>
+      <w:tr>
+        <w:trPr>
+          <w:trHeight w:val="123"/>
+        </w:trPr>
+        <w:tc>
+          <w:tcPr>
+            <w:tcW w:w="2376" w:type="dxa"/>
+          </w:tcPr>
+          <w:p>
+            <w:pPr>
+              <w:rPr>
+                <w:b/>
+              </w:rPr>
+            </w:pPr>
+            <w:r>
+              <w:rPr>
+                <w:b/>
+              </w:rPr>
+              <w:t>ACTORES</w:t>
+            </w:r>
+          </w:p>
+        </w:tc>
+        <w:tc>
+          <w:tcPr>
+            <w:tcW w:w="6344" w:type="dxa"/>
+          </w:tcPr>
+          <w:p>
+            <w:pPr>
+              <w:rPr>
+                <w:sz w:val="24"/>
+                <w:szCs w:val="24"/>
+              </w:rPr>
+            </w:pPr>
+            <w:r>
+              <w:rPr>
+                <w:sz w:val="24"/>
+                <w:szCs w:val="24"/>
+              </w:rPr>
+              <w:t>Usuarios Registrados</w:t>
+            </w:r>
+          </w:p>
+        </w:tc>
+      </w:tr>
+      <w:tr>
+        <w:trPr>
+          <w:trHeight w:val="105"/>
+        </w:trPr>
+        <w:tc>
+          <w:tcPr>
+            <w:tcW w:w="2376" w:type="dxa"/>
+          </w:tcPr>
+          <w:p>
+            <w:pPr>
+              <w:rPr>
+                <w:b/>
+              </w:rPr>
+            </w:pPr>
+            <w:r>
+              <w:rPr>
+                <w:b/>
+              </w:rPr>
+              <w:t>DEPENDENCIAS</w:t>
+            </w:r>
+          </w:p>
+        </w:tc>
+        <w:tc>
+          <w:tcPr>
+            <w:tcW w:w="6344" w:type="dxa"/>
+          </w:tcPr>
+          <w:p>
+            <w:pPr>
+              <w:rPr>
+                <w:sz w:val="24"/>
+                <w:szCs w:val="24"/>
+              </w:rPr>
+            </w:pPr>
+            <w:r>
+              <w:rPr>
+                <w:sz w:val="24"/>
+                <w:szCs w:val="24"/>
+              </w:rPr>
+              <w:t>RF01</w:t>
+            </w:r>
+          </w:p>
+          <w:p>
+            <w:pPr>
+              <w:rPr>
+                <w:sz w:val="24"/>
+                <w:szCs w:val="24"/>
+              </w:rPr>
+            </w:pPr>
+            <w:r>
+              <w:rPr>
+                <w:sz w:val="24"/>
+                <w:szCs w:val="24"/>
+              </w:rPr>
+              <w:lastRenderedPageBreak/>
+              <w:t>RF02</w:t>
+            </w:r>
+          </w:p>
+          <w:p>
+            <w:pPr>
+              <w:rPr>
+                <w:sz w:val="24"/>
+                <w:szCs w:val="24"/>
+              </w:rPr>
+            </w:pPr>
+            <w:r>
+              <w:rPr>
+                <w:sz w:val="24"/>
+                <w:szCs w:val="24"/>
+              </w:rPr>
+              <w:t>RF0</w:t>
+            </w:r>
+            <w:r>
+              <w:rPr>
+                <w:sz w:val="24"/>
+                <w:szCs w:val="24"/>
+              </w:rPr>
+              <w:t>3</w:t>
+            </w:r>
+          </w:p>
+          <w:p>
+            <w:pPr>
+              <w:rPr>
+                <w:sz w:val="24"/>
+                <w:szCs w:val="24"/>
+              </w:rPr>
+            </w:pPr>
+            <w:r>
+              <w:rPr>
+                <w:sz w:val="24"/>
+                <w:szCs w:val="24"/>
+              </w:rPr>
+              <w:t>RF0</w:t>
+            </w:r>
+            <w:r>
+              <w:rPr>
+                <w:sz w:val="24"/>
+                <w:szCs w:val="24"/>
+              </w:rPr>
+              <w:t>6</w:t>
+            </w:r>
+          </w:p>
+          <w:p>
+            <w:pPr>
+              <w:rPr>
+                <w:sz w:val="24"/>
+                <w:szCs w:val="24"/>
+              </w:rPr>
+            </w:pPr>
+            <w:r>
+              <w:rPr>
+                <w:sz w:val="24"/>
+                <w:szCs w:val="24"/>
+              </w:rPr>
+              <w:t>RF07</w:t>
+            </w:r>
+          </w:p>
+          <w:p>
+            <w:pPr>
+              <w:rPr>
+                <w:sz w:val="24"/>
+                <w:szCs w:val="24"/>
+              </w:rPr>
+            </w:pPr>
+            <w:r>
+              <w:rPr>
+                <w:sz w:val="24"/>
+                <w:szCs w:val="24"/>
+              </w:rPr>
+              <w:t>RF09</w:t>
+            </w:r>
+          </w:p>
+        </w:tc>
+      </w:tr>
+      <w:tr>
+        <w:tc>
+          <w:tcPr>
+            <w:tcW w:w="2376" w:type="dxa"/>
+          </w:tcPr>
+          <w:p>
+            <w:pPr>
+              <w:rPr>
+                <w:b/>
+              </w:rPr>
+            </w:pPr>
+            <w:r>
+              <w:rPr>
+                <w:b/>
+              </w:rPr>
+              <w:lastRenderedPageBreak/>
+              <w:t>IMPORTANCIA</w:t>
+            </w:r>
+          </w:p>
+        </w:tc>
+        <w:tc>
+          <w:tcPr>
+            <w:tcW w:w="6344" w:type="dxa"/>
+          </w:tcPr>
+          <w:p>
+            <w:pPr>
+              <w:rPr>
+                <w:sz w:val="24"/>
+                <w:szCs w:val="24"/>
+              </w:rPr>
+            </w:pPr>
+            <w:r>
+              <w:rPr>
+                <w:sz w:val="24"/>
+                <w:szCs w:val="24"/>
+              </w:rPr>
+              <w:t>Baja</w:t>
+            </w:r>
+          </w:p>
+        </w:tc>
+      </w:tr>
+      <w:tr>
+        <w:tc>
+          <w:tcPr>
+            <w:tcW w:w="2376" w:type="dxa"/>
+          </w:tcPr>
+          <w:p>
+            <w:pPr>
+              <w:rPr>
+                <w:b/>
+              </w:rPr>
+            </w:pPr>
+            <w:r>
+              <w:rPr>
+                <w:b/>
+              </w:rPr>
+              <w:t>PRIORIDAD</w:t>
+            </w:r>
+          </w:p>
+        </w:tc>
+        <w:tc>
+          <w:tcPr>
+            <w:tcW w:w="6344" w:type="dxa"/>
+          </w:tcPr>
+          <w:p>
+            <w:pPr>
+              <w:rPr>
+                <w:sz w:val="24"/>
+                <w:szCs w:val="24"/>
+              </w:rPr>
+            </w:pPr>
+            <w:r>
+              <w:rPr>
+                <w:sz w:val="24"/>
+                <w:szCs w:val="24"/>
+              </w:rPr>
+              <w:t>Baja</w:t>
+            </w:r>
+          </w:p>
+        </w:tc>
+      </w:tr>
+    </w:tbl>
     <w:p>
       <w:pPr>
         <w:pBdr>
@@ -13252,7 +15123,6 @@
           <w:sz w:val="24"/>
           <w:szCs w:val="24"/>
         </w:rPr>
-        <w:lastRenderedPageBreak/>
         <w:t xml:space="preserve">El usuario </w:t>
       </w:r>
       <w:r>
@@ -13524,6 +15394,25 @@
           <w:szCs w:val="24"/>
         </w:rPr>
       </w:pPr>
+      <w:bookmarkStart w:id="36" w:name="_heading=h.6zfha1was267" w:colFirst="0" w:colLast="0"/>
+      <w:bookmarkEnd w:id="36"/>
+    </w:p>
+    <w:p>
+      <w:pPr>
+        <w:pBdr>
+          <w:top w:val="nil"/>
+          <w:left w:val="nil"/>
+          <w:bottom w:val="nil"/>
+          <w:right w:val="nil"/>
+          <w:between w:val="nil"/>
+        </w:pBdr>
+        <w:jc w:val="both"/>
+        <w:rPr>
+          <w:color w:val="000000"/>
+          <w:sz w:val="24"/>
+          <w:szCs w:val="24"/>
+        </w:rPr>
+      </w:pPr>
     </w:p>
     <w:p>
       <w:pPr>
@@ -13542,14 +15431,6 @@
           <w:szCs w:val="24"/>
         </w:rPr>
       </w:pPr>
-      <w:r>
-        <w:rPr>
-          <w:color w:val="000000"/>
-          <w:sz w:val="24"/>
-          <w:szCs w:val="24"/>
-        </w:rPr>
-        <w:tab/>
-      </w:r>
     </w:p>
     <w:p>
       <w:pPr>
@@ -13568,116 +15449,6 @@
           <w:szCs w:val="24"/>
         </w:rPr>
       </w:pPr>
-      <w:bookmarkStart w:id="36" w:name="_heading=h.6zfha1was267" w:colFirst="0" w:colLast="0"/>
-      <w:bookmarkEnd w:id="36"/>
-    </w:p>
-    <w:p>
-      <w:pPr>
-        <w:pBdr>
-          <w:top w:val="nil"/>
-          <w:left w:val="nil"/>
-          <w:bottom w:val="nil"/>
-          <w:right w:val="nil"/>
-          <w:between w:val="nil"/>
-        </w:pBdr>
-        <w:ind w:left="300"/>
-        <w:jc w:val="both"/>
-        <w:rPr>
-          <w:color w:val="000000"/>
-          <w:sz w:val="24"/>
-          <w:szCs w:val="24"/>
-        </w:rPr>
-      </w:pPr>
-    </w:p>
-    <w:p>
-      <w:pPr>
-        <w:pBdr>
-          <w:top w:val="nil"/>
-          <w:left w:val="nil"/>
-          <w:bottom w:val="nil"/>
-          <w:right w:val="nil"/>
-          <w:between w:val="nil"/>
-        </w:pBdr>
-        <w:ind w:left="300"/>
-        <w:jc w:val="both"/>
-        <w:rPr>
-          <w:color w:val="000000"/>
-          <w:sz w:val="24"/>
-          <w:szCs w:val="24"/>
-        </w:rPr>
-      </w:pPr>
-    </w:p>
-    <w:p>
-      <w:pPr>
-        <w:pBdr>
-          <w:top w:val="nil"/>
-          <w:left w:val="nil"/>
-          <w:bottom w:val="nil"/>
-          <w:right w:val="nil"/>
-          <w:between w:val="nil"/>
-        </w:pBdr>
-        <w:ind w:left="300"/>
-        <w:jc w:val="both"/>
-        <w:rPr>
-          <w:color w:val="000000"/>
-          <w:sz w:val="24"/>
-          <w:szCs w:val="24"/>
-        </w:rPr>
-      </w:pPr>
-    </w:p>
-    <w:p>
-      <w:pPr>
-        <w:pBdr>
-          <w:top w:val="nil"/>
-          <w:left w:val="nil"/>
-          <w:bottom w:val="nil"/>
-          <w:right w:val="nil"/>
-          <w:between w:val="nil"/>
-        </w:pBdr>
-        <w:ind w:left="300"/>
-        <w:jc w:val="both"/>
-        <w:rPr>
-          <w:color w:val="000000"/>
-          <w:sz w:val="24"/>
-          <w:szCs w:val="24"/>
-        </w:rPr>
-      </w:pPr>
-    </w:p>
-    <w:p>
-      <w:pPr>
-        <w:pBdr>
-          <w:top w:val="nil"/>
-          <w:left w:val="nil"/>
-          <w:bottom w:val="nil"/>
-          <w:right w:val="nil"/>
-          <w:between w:val="nil"/>
-        </w:pBdr>
-        <w:ind w:left="300"/>
-        <w:jc w:val="both"/>
-        <w:rPr>
-          <w:color w:val="000000"/>
-          <w:sz w:val="24"/>
-          <w:szCs w:val="24"/>
-        </w:rPr>
-      </w:pPr>
-    </w:p>
-    <w:p>
-      <w:pPr>
-        <w:pBdr>
-          <w:top w:val="nil"/>
-          <w:left w:val="nil"/>
-          <w:bottom w:val="nil"/>
-          <w:right w:val="nil"/>
-          <w:between w:val="nil"/>
-        </w:pBdr>
-        <w:ind w:left="300"/>
-        <w:jc w:val="both"/>
-        <w:rPr>
-          <w:color w:val="000000"/>
-          <w:sz w:val="24"/>
-          <w:szCs w:val="24"/>
-        </w:rPr>
-      </w:pPr>
     </w:p>
     <w:p>
       <w:pPr>
@@ -13980,7 +15751,6 @@
           <w:sz w:val="24"/>
           <w:szCs w:val="24"/>
           <w:highlight w:val="white"/>
-          <w:lang w:val="en-US"/>
         </w:rPr>
       </w:pPr>
       <w:r>
@@ -13989,9 +15759,8 @@
           <w:sz w:val="24"/>
           <w:szCs w:val="24"/>
           <w:highlight w:val="white"/>
-          <w:lang w:val="en-US"/>
-        </w:rPr>
-        <w:t xml:space="preserve">#US_10 </w:t>
+        </w:rPr>
+        <w:t>#US_10 Como usuario registrado, quiero poder actualizar mi perfil para mantener mi información actualizada.</w:t>
       </w:r>
     </w:p>
     <w:p>
@@ -14002,7 +15771,6 @@
           <w:sz w:val="24"/>
           <w:szCs w:val="24"/>
           <w:highlight w:val="white"/>
-          <w:lang w:val="en-US"/>
         </w:rPr>
       </w:pPr>
       <w:r>
@@ -14011,10 +15779,8 @@
           <w:sz w:val="24"/>
           <w:szCs w:val="24"/>
           <w:highlight w:val="white"/>
-          <w:lang w:val="en-US"/>
-        </w:rPr>
-        <w:lastRenderedPageBreak/>
-        <w:t>#US_11.</w:t>
+        </w:rPr>
+        <w:t>#US_11 Como usuario registrado, quiero enviar mensajes a otros usuarios para obtener más información sobre una propiedad.</w:t>
       </w:r>
     </w:p>
     <w:p>
@@ -14025,7 +15791,6 @@
           <w:sz w:val="24"/>
           <w:szCs w:val="24"/>
           <w:highlight w:val="white"/>
-          <w:lang w:val="en-US"/>
         </w:rPr>
       </w:pPr>
       <w:r>
@@ -14034,51 +15799,76 @@
           <w:sz w:val="24"/>
           <w:szCs w:val="24"/>
           <w:highlight w:val="white"/>
-          <w:lang w:val="en-US"/>
-        </w:rPr>
-        <w:t xml:space="preserve">#US_12 </w:t>
+        </w:rPr>
+        <w:t>#US_12 Como usuario registrado, quiero filtrar propiedades por criterios específicos para encontrar las que se adapten a mis necesidades.</w:t>
       </w:r>
     </w:p>
     <w:p>
       <w:pPr>
         <w:jc w:val="both"/>
-        <w:rPr>
-          <w:lang w:val="en-US"/>
-        </w:rPr>
-      </w:pPr>
-      <w:r>
         <w:rPr>
           <w:color w:val="24292F"/>
           <w:sz w:val="24"/>
           <w:szCs w:val="24"/>
           <w:highlight w:val="white"/>
-          <w:lang w:val="en-US"/>
-        </w:rPr>
-        <w:t xml:space="preserve">#US_13 </w:t>
+        </w:rPr>
+      </w:pPr>
+      <w:r>
+        <w:rPr>
+          <w:color w:val="24292F"/>
+          <w:sz w:val="24"/>
+          <w:szCs w:val="24"/>
+          <w:highlight w:val="white"/>
+        </w:rPr>
+        <w:t>#US_13 Como usuario registrado, quiero dejar comentarios y calificaciones en las propiedades que he visitado o alquilado.</w:t>
       </w:r>
     </w:p>
     <w:p>
       <w:pPr>
         <w:jc w:val="both"/>
         <w:rPr>
-          <w:lang w:val="en-US"/>
-        </w:rPr>
-      </w:pPr>
-    </w:p>
-    <w:p>
-      <w:pPr>
-        <w:jc w:val="both"/>
-        <w:rPr>
-          <w:lang w:val="en-US"/>
-        </w:rPr>
-      </w:pPr>
+          <w:color w:val="24292F"/>
+          <w:sz w:val="24"/>
+          <w:szCs w:val="24"/>
+          <w:highlight w:val="white"/>
+        </w:rPr>
+      </w:pPr>
+      <w:r>
+        <w:rPr>
+          <w:color w:val="24292F"/>
+          <w:sz w:val="24"/>
+          <w:szCs w:val="24"/>
+          <w:highlight w:val="white"/>
+        </w:rPr>
+        <w:t>#US_14 Como usuario visitante, quiero ver la ubicación exacta de las propiedades en un mapa.</w:t>
+      </w:r>
+    </w:p>
+    <w:p>
+      <w:pPr>
+        <w:jc w:val="both"/>
+        <w:rPr>
+          <w:color w:val="24292F"/>
+          <w:sz w:val="24"/>
+          <w:szCs w:val="24"/>
+          <w:highlight w:val="white"/>
+        </w:rPr>
+      </w:pPr>
+      <w:r>
+        <w:rPr>
+          <w:color w:val="24292F"/>
+          <w:sz w:val="24"/>
+          <w:szCs w:val="24"/>
+          <w:highlight w:val="white"/>
+        </w:rPr>
+        <w:t>#US_15 Como usuario registrado, quiero recibir notificaciones sobre nuevas propiedades que se ajusten a mis preferencias.</w:t>
+      </w:r>
     </w:p>
     <w:p>
       <w:pPr>
         <w:pStyle w:val="Ttulo3"/>
         <w:jc w:val="both"/>
         <w:rPr>
-          <w:lang w:val="en-US"/>
+          <w:lang w:val="es-AR"/>
         </w:rPr>
       </w:pPr>
       <w:bookmarkStart w:id="38" w:name="_heading=h.sxez7n3ebtcq" w:colFirst="0" w:colLast="0"/>
@@ -14089,7 +15879,7 @@
         <w:pStyle w:val="Ttulo3"/>
         <w:jc w:val="both"/>
         <w:rPr>
-          <w:lang w:val="en-US"/>
+          <w:lang w:val="es-AR"/>
         </w:rPr>
       </w:pPr>
     </w:p>
@@ -14339,6 +16129,7 @@
               <w:rPr>
                 <w:b/>
               </w:rPr>
+              <w:lastRenderedPageBreak/>
               <w:t xml:space="preserve">Responsabilidades </w:t>
             </w:r>
           </w:p>

</xml_diff>